<commit_message>
feat: mapeo de templates word
</commit_message>
<xml_diff>
--- a/src/main/resources/templates/template_auto_01.docx
+++ b/src/main/resources/templates/template_auto_01.docx
@@ -27,19 +27,20 @@
     <w:p>
       <w:pPr>
         <w:spacing w:line="360" w:lineRule="auto"/>
-        <w:rPr>
-          <w:rFonts w:ascii="Arial" w:hAnsi="Arial" w:cs="Arial"/>
-          <w:b/>
-          <w:bCs/>
-          <w:lang w:val="es-PE"/>
-        </w:rPr>
-      </w:pPr>
-      <w:r>
-        <w:rPr>
-          <w:rFonts w:ascii="Arial" w:hAnsi="Arial" w:cs="Arial"/>
-          <w:b/>
-          <w:bCs/>
-          <w:lang w:val="es-PE"/>
+        <w:jc w:val="both"/>
+        <w:rPr>
+          <w:rFonts w:ascii="Arial" w:hAnsi="Arial" w:cs="Arial"/>
+          <w:b/>
+          <w:bCs/>
+          <w:lang w:val="en-US"/>
+        </w:rPr>
+      </w:pPr>
+      <w:r>
+        <w:rPr>
+          <w:rFonts w:ascii="Arial" w:hAnsi="Arial" w:cs="Arial"/>
+          <w:b/>
+          <w:bCs/>
+          <w:lang w:val="en-US"/>
         </w:rPr>
         <w:t>${section1}</w:t>
       </w:r>
@@ -47,19 +48,20 @@
     <w:p>
       <w:pPr>
         <w:spacing w:line="360" w:lineRule="auto"/>
-        <w:rPr>
-          <w:rFonts w:ascii="Arial" w:hAnsi="Arial" w:cs="Arial"/>
-          <w:b/>
-          <w:bCs/>
-          <w:lang w:val="es-PE"/>
-        </w:rPr>
-      </w:pPr>
-      <w:r>
-        <w:rPr>
-          <w:rFonts w:ascii="Arial" w:hAnsi="Arial" w:cs="Arial"/>
-          <w:b/>
-          <w:bCs/>
-          <w:lang w:val="es-PE"/>
+        <w:jc w:val="both"/>
+        <w:rPr>
+          <w:rFonts w:ascii="Arial" w:hAnsi="Arial" w:cs="Arial"/>
+          <w:b/>
+          <w:bCs/>
+          <w:lang w:val="en-US"/>
+        </w:rPr>
+      </w:pPr>
+      <w:r>
+        <w:rPr>
+          <w:rFonts w:ascii="Arial" w:hAnsi="Arial" w:cs="Arial"/>
+          <w:b/>
+          <w:bCs/>
+          <w:lang w:val="en-US"/>
         </w:rPr>
         <w:t>${section2}</w:t>
       </w:r>
@@ -67,19 +69,20 @@
     <w:p>
       <w:pPr>
         <w:spacing w:line="360" w:lineRule="auto"/>
-        <w:rPr>
-          <w:rFonts w:ascii="Arial" w:hAnsi="Arial" w:cs="Arial"/>
-          <w:b/>
-          <w:bCs/>
-          <w:lang w:val="es-PE"/>
-        </w:rPr>
-      </w:pPr>
-      <w:r>
-        <w:rPr>
-          <w:rFonts w:ascii="Arial" w:hAnsi="Arial" w:cs="Arial"/>
-          <w:b/>
-          <w:bCs/>
-          <w:lang w:val="es-PE"/>
+        <w:jc w:val="both"/>
+        <w:rPr>
+          <w:rFonts w:ascii="Arial" w:hAnsi="Arial" w:cs="Arial"/>
+          <w:b/>
+          <w:bCs/>
+          <w:lang w:val="en-US"/>
+        </w:rPr>
+      </w:pPr>
+      <w:r>
+        <w:rPr>
+          <w:rFonts w:ascii="Arial" w:hAnsi="Arial" w:cs="Arial"/>
+          <w:b/>
+          <w:bCs/>
+          <w:lang w:val="en-US"/>
         </w:rPr>
         <w:t>${section3}</w:t>
       </w:r>
@@ -87,19 +90,20 @@
     <w:p>
       <w:pPr>
         <w:spacing w:line="360" w:lineRule="auto"/>
-        <w:rPr>
-          <w:rFonts w:ascii="Arial" w:hAnsi="Arial" w:cs="Arial"/>
-          <w:b/>
-          <w:bCs/>
-          <w:lang w:val="es-PE"/>
-        </w:rPr>
-      </w:pPr>
-      <w:r>
-        <w:rPr>
-          <w:rFonts w:ascii="Arial" w:hAnsi="Arial" w:cs="Arial"/>
-          <w:b/>
-          <w:bCs/>
-          <w:lang w:val="es-PE"/>
+        <w:jc w:val="both"/>
+        <w:rPr>
+          <w:rFonts w:ascii="Arial" w:hAnsi="Arial" w:cs="Arial"/>
+          <w:b/>
+          <w:bCs/>
+          <w:lang w:val="en-US"/>
+        </w:rPr>
+      </w:pPr>
+      <w:r>
+        <w:rPr>
+          <w:rFonts w:ascii="Arial" w:hAnsi="Arial" w:cs="Arial"/>
+          <w:b/>
+          <w:bCs/>
+          <w:lang w:val="en-US"/>
         </w:rPr>
         <w:t>${section4}</w:t>
       </w:r>
@@ -107,19 +111,20 @@
     <w:p>
       <w:pPr>
         <w:spacing w:line="360" w:lineRule="auto"/>
-        <w:rPr>
-          <w:rFonts w:ascii="Arial" w:hAnsi="Arial" w:cs="Arial"/>
-          <w:b/>
-          <w:bCs/>
-          <w:lang w:val="es-PE"/>
-        </w:rPr>
-      </w:pPr>
-      <w:r>
-        <w:rPr>
-          <w:rFonts w:ascii="Arial" w:hAnsi="Arial" w:cs="Arial"/>
-          <w:b/>
-          <w:bCs/>
-          <w:lang w:val="es-PE"/>
+        <w:jc w:val="both"/>
+        <w:rPr>
+          <w:rFonts w:ascii="Arial" w:hAnsi="Arial" w:cs="Arial"/>
+          <w:b/>
+          <w:bCs/>
+          <w:lang w:val="en-US"/>
+        </w:rPr>
+      </w:pPr>
+      <w:r>
+        <w:rPr>
+          <w:rFonts w:ascii="Arial" w:hAnsi="Arial" w:cs="Arial"/>
+          <w:b/>
+          <w:bCs/>
+          <w:lang w:val="en-US"/>
         </w:rPr>
         <w:t>${section5}</w:t>
       </w:r>
@@ -127,19 +132,20 @@
     <w:p>
       <w:pPr>
         <w:spacing w:line="360" w:lineRule="auto"/>
-        <w:rPr>
-          <w:rFonts w:ascii="Arial" w:hAnsi="Arial" w:cs="Arial"/>
-          <w:b/>
-          <w:bCs/>
-          <w:lang w:val="es-PE"/>
-        </w:rPr>
-      </w:pPr>
-      <w:r>
-        <w:rPr>
-          <w:rFonts w:ascii="Arial" w:hAnsi="Arial" w:cs="Arial"/>
-          <w:b/>
-          <w:bCs/>
-          <w:lang w:val="es-PE"/>
+        <w:jc w:val="both"/>
+        <w:rPr>
+          <w:rFonts w:ascii="Arial" w:hAnsi="Arial" w:cs="Arial"/>
+          <w:b/>
+          <w:bCs/>
+          <w:lang w:val="en-US"/>
+        </w:rPr>
+      </w:pPr>
+      <w:r>
+        <w:rPr>
+          <w:rFonts w:ascii="Arial" w:hAnsi="Arial" w:cs="Arial"/>
+          <w:b/>
+          <w:bCs/>
+          <w:lang w:val="en-US"/>
         </w:rPr>
         <w:t>${section6}</w:t>
       </w:r>
@@ -147,19 +153,20 @@
     <w:p>
       <w:pPr>
         <w:spacing w:line="360" w:lineRule="auto"/>
-        <w:rPr>
-          <w:rFonts w:ascii="Arial" w:hAnsi="Arial" w:cs="Arial"/>
-          <w:b/>
-          <w:bCs/>
-          <w:lang w:val="es-PE"/>
-        </w:rPr>
-      </w:pPr>
-      <w:r>
-        <w:rPr>
-          <w:rFonts w:ascii="Arial" w:hAnsi="Arial" w:cs="Arial"/>
-          <w:b/>
-          <w:bCs/>
-          <w:lang w:val="es-PE"/>
+        <w:jc w:val="both"/>
+        <w:rPr>
+          <w:rFonts w:ascii="Arial" w:hAnsi="Arial" w:cs="Arial"/>
+          <w:b/>
+          <w:bCs/>
+          <w:lang w:val="en-US"/>
+        </w:rPr>
+      </w:pPr>
+      <w:r>
+        <w:rPr>
+          <w:rFonts w:ascii="Arial" w:hAnsi="Arial" w:cs="Arial"/>
+          <w:b/>
+          <w:bCs/>
+          <w:lang w:val="en-US"/>
         </w:rPr>
         <w:t>${section7}</w:t>
       </w:r>
@@ -167,19 +174,20 @@
     <w:p>
       <w:pPr>
         <w:spacing w:line="360" w:lineRule="auto"/>
-        <w:rPr>
-          <w:rFonts w:ascii="Arial" w:hAnsi="Arial" w:cs="Arial"/>
-          <w:b/>
-          <w:bCs/>
-          <w:lang w:val="es-PE"/>
-        </w:rPr>
-      </w:pPr>
-      <w:r>
-        <w:rPr>
-          <w:rFonts w:ascii="Arial" w:hAnsi="Arial" w:cs="Arial"/>
-          <w:b/>
-          <w:bCs/>
-          <w:lang w:val="es-PE"/>
+        <w:jc w:val="both"/>
+        <w:rPr>
+          <w:rFonts w:ascii="Arial" w:hAnsi="Arial" w:cs="Arial"/>
+          <w:b/>
+          <w:bCs/>
+          <w:lang w:val="en-US"/>
+        </w:rPr>
+      </w:pPr>
+      <w:r>
+        <w:rPr>
+          <w:rFonts w:ascii="Arial" w:hAnsi="Arial" w:cs="Arial"/>
+          <w:b/>
+          <w:bCs/>
+          <w:lang w:val="en-US"/>
         </w:rPr>
         <w:cr/>
       </w:r>
@@ -188,7 +196,7 @@
           <w:rFonts w:ascii="Arial" w:hAnsi="Arial" w:cs="Arial"/>
           <w:b/>
           <w:bCs/>
-          <w:lang w:val="es-PE"/>
+          <w:lang w:val="en-US"/>
         </w:rPr>
         <w:t>${section8}</w:t>
       </w:r>
@@ -196,19 +204,16 @@
     <w:p>
       <w:pPr>
         <w:spacing w:line="360" w:lineRule="auto"/>
-        <w:rPr>
-          <w:rFonts w:ascii="Arial" w:hAnsi="Arial" w:cs="Arial"/>
-          <w:b/>
-          <w:bCs/>
-          <w:lang w:val="es-PE"/>
-        </w:rPr>
-      </w:pPr>
-      <w:r>
-        <w:rPr>
-          <w:rFonts w:ascii="Arial" w:hAnsi="Arial" w:cs="Arial"/>
-          <w:b/>
-          <w:bCs/>
-          <w:lang w:val="es-PE"/>
+        <w:jc w:val="both"/>
+        <w:rPr>
+          <w:rFonts w:ascii="Arial" w:hAnsi="Arial" w:cs="Arial"/>
+          <w:lang w:val="en-US"/>
+        </w:rPr>
+      </w:pPr>
+      <w:r>
+        <w:rPr>
+          <w:rFonts w:ascii="Arial" w:hAnsi="Arial" w:cs="Arial"/>
+          <w:lang w:val="en-US"/>
         </w:rPr>
         <w:t>${section9}</w:t>
       </w:r>
@@ -216,17 +221,16 @@
     <w:p>
       <w:pPr>
         <w:spacing w:line="360" w:lineRule="auto"/>
-        <w:rPr>
-          <w:rFonts w:ascii="Arial" w:hAnsi="Arial" w:cs="Arial"/>
-          <w:lang w:val="es-PE"/>
-        </w:rPr>
-      </w:pPr>
-      <w:r>
-        <w:rPr>
-          <w:rFonts w:ascii="Arial" w:hAnsi="Arial" w:cs="Arial"/>
-          <w:b/>
-          <w:bCs/>
-          <w:lang w:val="es-PE"/>
+        <w:jc w:val="both"/>
+        <w:rPr>
+          <w:rFonts w:ascii="Arial" w:hAnsi="Arial" w:cs="Arial"/>
+          <w:lang w:val="en-US"/>
+        </w:rPr>
+      </w:pPr>
+      <w:r>
+        <w:rPr>
+          <w:rFonts w:ascii="Arial" w:hAnsi="Arial" w:cs="Arial"/>
+          <w:lang w:val="en-US"/>
         </w:rPr>
         <w:t>${section10}</w:t>
       </w:r>
@@ -239,7 +243,7 @@
         <w:rPr>
           <w:rFonts w:ascii="Arial" w:hAnsi="Arial" w:cs="Arial"/>
           <w:b/>
-          <w:lang w:val="es-PE"/>
+          <w:lang w:val="en-US"/>
         </w:rPr>
       </w:pPr>
       <w:r>
@@ -247,21 +251,21 @@
           <w:rFonts w:ascii="Arial" w:hAnsi="Arial" w:cs="Arial"/>
           <w:b/>
           <w:u w:val="single"/>
-          <w:lang w:val="es-PE"/>
+          <w:lang w:val="en-US"/>
         </w:rPr>
         <w:t>${section11}</w:t>
       </w:r>
       <w:r>
         <w:rPr>
           <w:rFonts w:ascii="Arial" w:hAnsi="Arial" w:cs="Arial"/>
-          <w:lang w:val="es-PE"/>
+          <w:lang w:val="en-US"/>
         </w:rPr>
         <w:t xml:space="preserve"> </w:t>
       </w:r>
       <w:r>
         <w:rPr>
           <w:rFonts w:ascii="Arial" w:hAnsi="Arial" w:cs="Arial"/>
-          <w:lang w:val="es-PE"/>
+          <w:lang w:val="en-US"/>
         </w:rPr>
         <w:t>${section12}</w:t>
       </w:r>
@@ -269,13 +273,14 @@
     <w:p>
       <w:pPr>
         <w:spacing w:line="360" w:lineRule="auto"/>
+        <w:jc w:val="both"/>
         <w:rPr>
           <w:rFonts w:ascii="Arial" w:hAnsi="Arial" w:cs="Arial"/>
           <w:b/>
           <w:bCs/>
           <w:i/>
           <w:iCs/>
-          <w:lang w:val="es-PE"/>
+          <w:lang w:val="en-US"/>
         </w:rPr>
       </w:pPr>
       <w:r>
@@ -285,7 +290,7 @@
           <w:bCs/>
           <w:i/>
           <w:iCs/>
-          <w:lang w:val="es-PE"/>
+          <w:lang w:val="en-US"/>
         </w:rPr>
         <w:t>${section13}</w:t>
       </w:r>
@@ -293,9 +298,10 @@
     <w:p>
       <w:pPr>
         <w:spacing w:line="360" w:lineRule="auto"/>
-        <w:rPr>
-          <w:rFonts w:ascii="Arial" w:hAnsi="Arial" w:cs="Arial"/>
-          <w:lang w:val="es-PE"/>
+        <w:jc w:val="both"/>
+        <w:rPr>
+          <w:rFonts w:ascii="Arial" w:hAnsi="Arial" w:cs="Arial"/>
+          <w:lang w:val="en-US"/>
         </w:rPr>
       </w:pPr>
       <w:r>
@@ -304,14 +310,14 @@
           <w:b/>
           <w:bCs/>
           <w:u w:val="single"/>
-          <w:lang w:val="es-PE"/>
+          <w:lang w:val="en-US"/>
         </w:rPr>
         <w:t>${section14}</w:t>
       </w:r>
       <w:r>
         <w:rPr>
           <w:rFonts w:ascii="Arial" w:hAnsi="Arial" w:cs="Arial"/>
-          <w:lang w:val="es-PE"/>
+          <w:lang w:val="en-US"/>
         </w:rPr>
         <w:t xml:space="preserve"> ${section15}</w:t>
       </w:r>
@@ -319,9 +325,10 @@
     <w:p>
       <w:pPr>
         <w:spacing w:line="360" w:lineRule="auto"/>
-        <w:rPr>
-          <w:rFonts w:ascii="Arial" w:hAnsi="Arial" w:cs="Arial"/>
-          <w:lang w:val="es-PE"/>
+        <w:jc w:val="both"/>
+        <w:rPr>
+          <w:rFonts w:ascii="Arial" w:hAnsi="Arial" w:cs="Arial"/>
+          <w:lang w:val="en-US"/>
         </w:rPr>
       </w:pPr>
       <w:r>
@@ -330,14 +337,14 @@
           <w:b/>
           <w:bCs/>
           <w:u w:val="single"/>
-          <w:lang w:val="es-PE"/>
+          <w:lang w:val="en-US"/>
         </w:rPr>
         <w:t>${section16}</w:t>
       </w:r>
       <w:r>
         <w:rPr>
           <w:rFonts w:ascii="Arial" w:hAnsi="Arial" w:cs="Arial"/>
-          <w:lang w:val="es-PE"/>
+          <w:lang w:val="en-US"/>
         </w:rPr>
         <w:t xml:space="preserve"> ${section17}</w:t>
       </w:r>
@@ -345,9 +352,10 @@
     <w:p>
       <w:pPr>
         <w:spacing w:line="360" w:lineRule="auto"/>
-        <w:rPr>
-          <w:rFonts w:ascii="Arial" w:hAnsi="Arial" w:cs="Arial"/>
-          <w:lang w:val="es-PE"/>
+        <w:jc w:val="both"/>
+        <w:rPr>
+          <w:rFonts w:ascii="Arial" w:hAnsi="Arial" w:cs="Arial"/>
+          <w:lang w:val="en-US"/>
         </w:rPr>
       </w:pPr>
       <w:r>
@@ -356,14 +364,14 @@
           <w:b/>
           <w:bCs/>
           <w:u w:val="single"/>
-          <w:lang w:val="es-PE"/>
+          <w:lang w:val="en-US"/>
         </w:rPr>
         <w:t>${section18}</w:t>
       </w:r>
       <w:r>
         <w:rPr>
           <w:rFonts w:ascii="Arial" w:hAnsi="Arial" w:cs="Arial"/>
-          <w:lang w:val="es-PE"/>
+          <w:lang w:val="en-US"/>
         </w:rPr>
         <w:t xml:space="preserve"> ${section19}</w:t>
       </w:r>
@@ -371,13 +379,14 @@
     <w:p>
       <w:pPr>
         <w:spacing w:line="360" w:lineRule="auto"/>
+        <w:jc w:val="both"/>
         <w:rPr>
           <w:rFonts w:ascii="Arial" w:hAnsi="Arial" w:cs="Arial"/>
           <w:b/>
           <w:bCs/>
           <w:i/>
           <w:iCs/>
-          <w:lang w:val="es-PE"/>
+          <w:lang w:val="en-US"/>
         </w:rPr>
       </w:pPr>
       <w:r>
@@ -387,7 +396,7 @@
           <w:bCs/>
           <w:i/>
           <w:iCs/>
-          <w:lang w:val="es-PE"/>
+          <w:lang w:val="en-US"/>
         </w:rPr>
         <w:t>${section20}</w:t>
       </w:r>
@@ -395,11 +404,12 @@
     <w:p>
       <w:pPr>
         <w:spacing w:line="360" w:lineRule="auto"/>
-        <w:rPr>
-          <w:rFonts w:ascii="Arial" w:hAnsi="Arial" w:cs="Arial"/>
-          <w:b/>
-          <w:bCs/>
-          <w:lang w:val="es-PE"/>
+        <w:jc w:val="both"/>
+        <w:rPr>
+          <w:rFonts w:ascii="Arial" w:hAnsi="Arial" w:cs="Arial"/>
+          <w:b/>
+          <w:bCs/>
+          <w:lang w:val="en-US"/>
         </w:rPr>
       </w:pPr>
       <w:r>
@@ -408,14 +418,14 @@
           <w:b/>
           <w:bCs/>
           <w:u w:val="single"/>
-          <w:lang w:val="es-PE"/>
+          <w:lang w:val="en-US"/>
         </w:rPr>
         <w:t>${section21}</w:t>
       </w:r>
       <w:r>
         <w:rPr>
           <w:rFonts w:ascii="Arial" w:hAnsi="Arial" w:cs="Arial"/>
-          <w:lang w:val="es-PE"/>
+          <w:lang w:val="en-US"/>
         </w:rPr>
         <w:t xml:space="preserve"> ${section22}</w:t>
       </w:r>
@@ -423,13 +433,14 @@
     <w:p>
       <w:pPr>
         <w:spacing w:line="360" w:lineRule="auto"/>
+        <w:jc w:val="both"/>
         <w:rPr>
           <w:rFonts w:ascii="Arial" w:hAnsi="Arial" w:cs="Arial"/>
           <w:b/>
           <w:bCs/>
           <w:i/>
           <w:iCs/>
-          <w:lang w:val="es-PE"/>
+          <w:lang w:val="en-US"/>
         </w:rPr>
       </w:pPr>
       <w:r>
@@ -439,7 +450,7 @@
           <w:bCs/>
           <w:i/>
           <w:iCs/>
-          <w:lang w:val="es-PE"/>
+          <w:lang w:val="en-US"/>
         </w:rPr>
         <w:t>${section23}</w:t>
       </w:r>
@@ -447,11 +458,12 @@
     <w:p>
       <w:pPr>
         <w:spacing w:line="360" w:lineRule="auto"/>
-        <w:rPr>
-          <w:rFonts w:ascii="Arial" w:hAnsi="Arial" w:cs="Arial"/>
-          <w:b/>
-          <w:bCs/>
-          <w:lang w:val="es-PE"/>
+        <w:jc w:val="both"/>
+        <w:rPr>
+          <w:rFonts w:ascii="Arial" w:hAnsi="Arial" w:cs="Arial"/>
+          <w:b/>
+          <w:bCs/>
+          <w:lang w:val="en-US"/>
         </w:rPr>
       </w:pPr>
       <w:r>
@@ -460,14 +472,14 @@
           <w:b/>
           <w:bCs/>
           <w:u w:val="single"/>
-          <w:lang w:val="es-PE"/>
+          <w:lang w:val="en-US"/>
         </w:rPr>
         <w:t>${section24}</w:t>
       </w:r>
       <w:r>
         <w:rPr>
           <w:rFonts w:ascii="Arial" w:hAnsi="Arial" w:cs="Arial"/>
-          <w:lang w:val="es-PE"/>
+          <w:lang w:val="en-US"/>
         </w:rPr>
         <w:t xml:space="preserve"> ${section25}</w:t>
       </w:r>
@@ -475,6 +487,7 @@
     <w:p>
       <w:pPr>
         <w:spacing w:line="360" w:lineRule="auto"/>
+        <w:jc w:val="both"/>
         <w:rPr>
           <w:rFonts w:ascii="Arial" w:hAnsi="Arial" w:cs="Arial"/>
           <w:b/>
@@ -681,22 +694,22 @@
         <w:rPr>
           <w:rFonts w:ascii="Arial" w:hAnsi="Arial" w:cs="Arial"/>
           <w:b/>
-          <w:lang w:val="es-PE"/>
-        </w:rPr>
-      </w:pPr>
-      <w:r>
-        <w:rPr>
-          <w:rFonts w:ascii="Arial" w:hAnsi="Arial" w:cs="Arial"/>
-          <w:b/>
-          <w:bCs/>
-          <w:lang w:val="es-PE"/>
+          <w:lang w:val="en-US"/>
+        </w:rPr>
+      </w:pPr>
+      <w:r>
+        <w:rPr>
+          <w:rFonts w:ascii="Arial" w:hAnsi="Arial" w:cs="Arial"/>
+          <w:b/>
+          <w:bCs/>
+          <w:lang w:val="en-US"/>
         </w:rPr>
         <w:t xml:space="preserve">${section42} </w:t>
       </w:r>
       <w:r>
         <w:rPr>
           <w:rFonts w:ascii="Arial" w:hAnsi="Arial" w:cs="Arial"/>
-          <w:lang w:val="es-PE"/>
+          <w:lang w:val="en-US"/>
         </w:rPr>
         <w:t xml:space="preserve">${section43} </w:t>
       </w:r>
@@ -705,14 +718,14 @@
           <w:rFonts w:ascii="Arial" w:hAnsi="Arial" w:cs="Arial"/>
           <w:b/>
           <w:bCs/>
-          <w:lang w:val="es-PE"/>
+          <w:lang w:val="en-US"/>
         </w:rPr>
         <w:t xml:space="preserve">${section44} </w:t>
       </w:r>
       <w:r>
         <w:rPr>
           <w:rFonts w:ascii="Arial" w:hAnsi="Arial" w:cs="Arial"/>
-          <w:lang w:val="es-PE"/>
+          <w:lang w:val="en-US"/>
         </w:rPr>
         <w:t xml:space="preserve">${section45} </w:t>
       </w:r>
@@ -723,7 +736,7 @@
           <w:bCs/>
           <w:i/>
           <w:iCs/>
-          <w:lang w:val="es-PE"/>
+          <w:lang w:val="en-US"/>
         </w:rPr>
         <w:t>${section46}</w:t>
       </w:r>
@@ -732,14 +745,14 @@
           <w:rFonts w:ascii="Arial" w:hAnsi="Arial" w:cs="Arial"/>
           <w:b/>
           <w:bCs/>
-          <w:lang w:val="es-PE"/>
+          <w:lang w:val="en-US"/>
         </w:rPr>
         <w:t xml:space="preserve"> </w:t>
       </w:r>
       <w:r>
         <w:rPr>
           <w:rFonts w:ascii="Arial" w:hAnsi="Arial" w:cs="Arial"/>
-          <w:lang w:val="es-PE"/>
+          <w:lang w:val="en-US"/>
         </w:rPr>
         <w:t>${section47}</w:t>
       </w:r>

</xml_diff>